<commit_message>
Update feed base data sheets
</commit_message>
<xml_diff>
--- a/Antonio-Feed/_Feed SN Datasheets/Feed-Base/5C4-002-A/Cooled Feed Data Sheet 5C4-002-A .docx
+++ b/Antonio-Feed/_Feed SN Datasheets/Feed-Base/5C4-002-A/Cooled Feed Data Sheet 5C4-002-A .docx
@@ -191,11 +191,11 @@
             <w:r>
               <w:rPr>
                 <w:rFonts w:ascii="Tahoma" w:hAnsi="Tahoma" w:cs="Tahoma"/>
-                <w:color w:val="0000FF"/>
-                <w:sz w:val="20"/>
-                <w:szCs w:val="20"/>
-              </w:rPr>
-              <w:t>2019-01-02</w:t>
+                <w:color w:val="000000" w:themeColor="text1"/>
+                <w:sz w:val="20"/>
+                <w:szCs w:val="20"/>
+              </w:rPr>
+              <w:t>2021-06-03</w:t>
             </w:r>
           </w:p>
         </w:tc>
@@ -475,22 +475,25 @@
             <w:r>
               <w:rPr>
                 <w:rFonts w:ascii="Tahoma" w:hAnsi="Tahoma" w:cs="Tahoma"/>
-                <w:sz w:val="20"/>
-                <w:szCs w:val="20"/>
-              </w:rPr>
-              <w:t>Ant</w:t>
-            </w:r>
-            <w:r>
-              <w:rPr>
-                <w:rFonts w:ascii="Tahoma" w:hAnsi="Tahoma" w:cs="Tahoma"/>
-                <w:sz w:val="20"/>
-                <w:szCs w:val="20"/>
-              </w:rPr>
-              <w:t>.</w:t>
-            </w:r>
-            <w:r>
-              <w:rPr>
-                <w:rFonts w:ascii="Tahoma" w:hAnsi="Tahoma" w:cs="Tahoma"/>
+                <w:color w:val="A6A6A6" w:themeColor="background1" w:themeShade="A6"/>
+                <w:sz w:val="20"/>
+                <w:szCs w:val="20"/>
+              </w:rPr>
+              <w:t>4J</w:t>
+            </w:r>
+            <w:r>
+              <w:rPr>
+                <w:rFonts w:ascii="Tahoma" w:hAnsi="Tahoma" w:cs="Tahoma"/>
+                <w:color w:val="A6A6A6" w:themeColor="background1" w:themeShade="A6"/>
+                <w:sz w:val="20"/>
+                <w:szCs w:val="20"/>
+              </w:rPr>
+              <w:t>,</w:t>
+            </w:r>
+            <w:r>
+              <w:rPr>
+                <w:rFonts w:ascii="Tahoma" w:hAnsi="Tahoma" w:cs="Tahoma"/>
+                <w:color w:val="A6A6A6" w:themeColor="background1" w:themeShade="A6"/>
                 <w:sz w:val="20"/>
                 <w:szCs w:val="20"/>
               </w:rPr>
@@ -503,7 +506,7 @@
                 <w:sz w:val="20"/>
                 <w:szCs w:val="20"/>
               </w:rPr>
-              <w:t>4J</w:t>
+              <w:t>1E</w:t>
             </w:r>
             <w:r>
               <w:rPr>
@@ -512,15 +515,15 @@
                 <w:sz w:val="20"/>
                 <w:szCs w:val="20"/>
               </w:rPr>
-              <w:t xml:space="preserve"> </w:t>
-            </w:r>
-            <w:r>
-              <w:rPr>
-                <w:rFonts w:ascii="Tahoma" w:hAnsi="Tahoma" w:cs="Tahoma"/>
-                <w:sz w:val="20"/>
-                <w:szCs w:val="20"/>
-              </w:rPr>
-              <w:t>1E</w:t>
+              <w:t xml:space="preserve">, </w:t>
+            </w:r>
+            <w:r>
+              <w:rPr>
+                <w:rFonts w:ascii="Tahoma" w:hAnsi="Tahoma" w:cs="Tahoma"/>
+                <w:sz w:val="20"/>
+                <w:szCs w:val="20"/>
+              </w:rPr>
+              <w:t>2H</w:t>
             </w:r>
           </w:p>
         </w:tc>
@@ -1293,6 +1296,9 @@
         <w:tc>
           <w:tcPr>
             <w:tcW w:w="2952" w:type="dxa"/>
+            <w:tcBorders>
+              <w:bottom w:val="single" w:sz="4" w:space="0" w:color="auto"/>
+            </w:tcBorders>
           </w:tcPr>
           <w:p>
             <w:pPr>
@@ -1332,6 +1338,9 @@
         <w:tc>
           <w:tcPr>
             <w:tcW w:w="2952" w:type="dxa"/>
+            <w:tcBorders>
+              <w:bottom w:val="single" w:sz="4" w:space="0" w:color="auto"/>
+            </w:tcBorders>
           </w:tcPr>
           <w:p>
             <w:pPr>
@@ -1384,53 +1393,60 @@
         <w:tc>
           <w:tcPr>
             <w:tcW w:w="2952" w:type="dxa"/>
-          </w:tcPr>
-          <w:p>
-            <w:pPr>
-              <w:rPr>
-                <w:rFonts w:ascii="Tahoma" w:hAnsi="Tahoma" w:cs="Tahoma"/>
-                <w:sz w:val="20"/>
-                <w:szCs w:val="20"/>
-              </w:rPr>
-            </w:pPr>
-            <w:r>
-              <w:rPr>
-                <w:rFonts w:ascii="Tahoma" w:hAnsi="Tahoma" w:cs="Tahoma"/>
-                <w:sz w:val="20"/>
-                <w:szCs w:val="20"/>
-                <w:highlight w:val="yellow"/>
-              </w:rPr>
-              <w:t>Blah blah</w:t>
-            </w:r>
-            <w:r>
-              <w:rPr>
-                <w:rFonts w:ascii="Tahoma" w:hAnsi="Tahoma" w:cs="Tahoma"/>
-                <w:sz w:val="20"/>
-                <w:szCs w:val="20"/>
-              </w:rPr>
-              <w:t xml:space="preserve"> Pyramid</w:t>
+            <w:tcBorders>
+              <w:left w:val="nil"/>
+              <w:bottom w:val="nil"/>
+              <w:right w:val="nil"/>
+            </w:tcBorders>
+          </w:tcPr>
+          <w:p>
+            <w:pPr>
+              <w:rPr>
+                <w:rFonts w:ascii="Tahoma" w:hAnsi="Tahoma" w:cs="Tahoma"/>
+              </w:rPr>
+            </w:pPr>
+          </w:p>
+          <w:p>
+            <w:pPr>
+              <w:rPr>
+                <w:rFonts w:ascii="Tahoma" w:hAnsi="Tahoma" w:cs="Tahoma"/>
+              </w:rPr>
+            </w:pPr>
+            <w:r>
+              <w:rPr>
+                <w:rFonts w:ascii="Tahoma" w:hAnsi="Tahoma" w:cs="Tahoma"/>
+              </w:rPr>
+              <w:t>Pyramid</w:t>
             </w:r>
           </w:p>
         </w:tc>
         <w:tc>
           <w:tcPr>
             <w:tcW w:w="2952" w:type="dxa"/>
-          </w:tcPr>
-          <w:p>
-            <w:pPr>
-              <w:rPr>
-                <w:rFonts w:ascii="Tahoma" w:hAnsi="Tahoma" w:cs="Tahoma"/>
-                <w:sz w:val="20"/>
-                <w:szCs w:val="20"/>
-              </w:rPr>
-            </w:pPr>
-            <w:r>
-              <w:rPr>
-                <w:rFonts w:ascii="Tahoma" w:hAnsi="Tahoma" w:cs="Tahoma"/>
-                <w:sz w:val="20"/>
-                <w:szCs w:val="20"/>
-              </w:rPr>
-              <w:t>NA</w:t>
+            <w:tcBorders>
+              <w:left w:val="nil"/>
+              <w:bottom w:val="nil"/>
+              <w:right w:val="nil"/>
+            </w:tcBorders>
+          </w:tcPr>
+          <w:p>
+            <w:pPr>
+              <w:rPr>
+                <w:rFonts w:ascii="Tahoma" w:hAnsi="Tahoma" w:cs="Tahoma"/>
+              </w:rPr>
+            </w:pPr>
+          </w:p>
+          <w:p>
+            <w:pPr>
+              <w:rPr>
+                <w:rFonts w:ascii="Tahoma" w:hAnsi="Tahoma" w:cs="Tahoma"/>
+              </w:rPr>
+            </w:pPr>
+            <w:r>
+              <w:rPr>
+                <w:rFonts w:ascii="Tahoma" w:hAnsi="Tahoma" w:cs="Tahoma"/>
+              </w:rPr>
+              <w:t>S.N.  003</w:t>
             </w:r>
           </w:p>
         </w:tc>
@@ -2355,7 +2371,10 @@
       <w:tblGrid>
         <w:gridCol w:w="648"/>
         <w:gridCol w:w="1980"/>
-        <w:gridCol w:w="1080"/>
+        <w:gridCol w:w="1440"/>
+        <w:gridCol w:w="1260"/>
+        <w:gridCol w:w="1260"/>
+        <w:gridCol w:w="1260"/>
       </w:tblGrid>
       <w:tr>
         <w:trPr>
@@ -2399,7 +2418,7 @@
         </w:tc>
         <w:tc>
           <w:tcPr>
-            <w:tcW w:w="1080" w:type="dxa"/>
+            <w:tcW w:w="1440" w:type="dxa"/>
           </w:tcPr>
           <w:p>
             <w:pPr>
@@ -2416,6 +2435,72 @@
                 <w:szCs w:val="20"/>
               </w:rPr>
               <w:t>Tuned</w:t>
+            </w:r>
+          </w:p>
+        </w:tc>
+        <w:tc>
+          <w:tcPr>
+            <w:tcW w:w="1260" w:type="dxa"/>
+          </w:tcPr>
+          <w:p>
+            <w:pPr>
+              <w:rPr>
+                <w:rFonts w:ascii="Tahoma" w:hAnsi="Tahoma" w:cs="Tahoma"/>
+                <w:sz w:val="20"/>
+                <w:szCs w:val="20"/>
+              </w:rPr>
+            </w:pPr>
+            <w:r>
+              <w:rPr>
+                <w:rFonts w:ascii="Tahoma" w:hAnsi="Tahoma" w:cs="Tahoma"/>
+                <w:sz w:val="20"/>
+                <w:szCs w:val="20"/>
+              </w:rPr>
+              <w:t>Re-tune #1</w:t>
+            </w:r>
+          </w:p>
+        </w:tc>
+        <w:tc>
+          <w:tcPr>
+            <w:tcW w:w="1260" w:type="dxa"/>
+          </w:tcPr>
+          <w:p>
+            <w:pPr>
+              <w:rPr>
+                <w:rFonts w:ascii="Tahoma" w:hAnsi="Tahoma" w:cs="Tahoma"/>
+                <w:sz w:val="20"/>
+                <w:szCs w:val="20"/>
+              </w:rPr>
+            </w:pPr>
+            <w:r>
+              <w:rPr>
+                <w:rFonts w:ascii="Tahoma" w:hAnsi="Tahoma" w:cs="Tahoma"/>
+                <w:sz w:val="20"/>
+                <w:szCs w:val="20"/>
+              </w:rPr>
+              <w:t>Re-tune #2</w:t>
+            </w:r>
+          </w:p>
+        </w:tc>
+        <w:tc>
+          <w:tcPr>
+            <w:tcW w:w="1260" w:type="dxa"/>
+          </w:tcPr>
+          <w:p>
+            <w:pPr>
+              <w:rPr>
+                <w:rFonts w:ascii="Tahoma" w:hAnsi="Tahoma" w:cs="Tahoma"/>
+                <w:sz w:val="20"/>
+                <w:szCs w:val="20"/>
+              </w:rPr>
+            </w:pPr>
+            <w:r>
+              <w:rPr>
+                <w:rFonts w:ascii="Tahoma" w:hAnsi="Tahoma" w:cs="Tahoma"/>
+                <w:sz w:val="20"/>
+                <w:szCs w:val="20"/>
+              </w:rPr>
+              <w:t>Re-tune #3</w:t>
             </w:r>
           </w:p>
         </w:tc>
@@ -2465,30 +2550,88 @@
                 <w:sz w:val="20"/>
                 <w:szCs w:val="20"/>
               </w:rPr>
-              <w:t>0.23</w:t>
-            </w:r>
-          </w:p>
-        </w:tc>
-        <w:tc>
-          <w:tcPr>
-            <w:tcW w:w="1080" w:type="dxa"/>
-          </w:tcPr>
-          <w:p>
-            <w:pPr>
-              <w:rPr>
-                <w:rFonts w:ascii="Tahoma" w:hAnsi="Tahoma" w:cs="Tahoma"/>
-                <w:sz w:val="20"/>
-                <w:szCs w:val="20"/>
-              </w:rPr>
-            </w:pPr>
-            <w:r>
-              <w:rPr>
-                <w:rFonts w:ascii="Tahoma" w:hAnsi="Tahoma" w:cs="Tahoma"/>
-                <w:sz w:val="20"/>
-                <w:szCs w:val="20"/>
-              </w:rPr>
-              <w:t>0.14</w:t>
-            </w:r>
+              <w:t>0.</w:t>
+            </w:r>
+            <w:r>
+              <w:rPr>
+                <w:rFonts w:ascii="Tahoma" w:hAnsi="Tahoma" w:cs="Tahoma"/>
+                <w:sz w:val="20"/>
+                <w:szCs w:val="20"/>
+              </w:rPr>
+              <w:t>23</w:t>
+            </w:r>
+          </w:p>
+        </w:tc>
+        <w:tc>
+          <w:tcPr>
+            <w:tcW w:w="1440" w:type="dxa"/>
+          </w:tcPr>
+          <w:p>
+            <w:pPr>
+              <w:rPr>
+                <w:rFonts w:ascii="Tahoma" w:hAnsi="Tahoma" w:cs="Tahoma"/>
+                <w:sz w:val="20"/>
+                <w:szCs w:val="20"/>
+              </w:rPr>
+            </w:pPr>
+            <w:r>
+              <w:rPr>
+                <w:rFonts w:ascii="Tahoma" w:hAnsi="Tahoma" w:cs="Tahoma"/>
+                <w:sz w:val="20"/>
+                <w:szCs w:val="20"/>
+              </w:rPr>
+              <w:t>0.</w:t>
+            </w:r>
+            <w:r>
+              <w:rPr>
+                <w:rFonts w:ascii="Tahoma" w:hAnsi="Tahoma" w:cs="Tahoma"/>
+                <w:sz w:val="20"/>
+                <w:szCs w:val="20"/>
+              </w:rPr>
+              <w:t>14</w:t>
+            </w:r>
+          </w:p>
+        </w:tc>
+        <w:tc>
+          <w:tcPr>
+            <w:tcW w:w="1260" w:type="dxa"/>
+          </w:tcPr>
+          <w:p>
+            <w:pPr>
+              <w:rPr>
+                <w:rFonts w:ascii="Tahoma" w:hAnsi="Tahoma" w:cs="Tahoma"/>
+                <w:sz w:val="20"/>
+                <w:szCs w:val="20"/>
+              </w:rPr>
+            </w:pPr>
+          </w:p>
+        </w:tc>
+        <w:tc>
+          <w:tcPr>
+            <w:tcW w:w="1260" w:type="dxa"/>
+          </w:tcPr>
+          <w:p>
+            <w:pPr>
+              <w:rPr>
+                <w:rFonts w:ascii="Tahoma" w:hAnsi="Tahoma" w:cs="Tahoma"/>
+                <w:sz w:val="20"/>
+                <w:szCs w:val="20"/>
+              </w:rPr>
+            </w:pPr>
+          </w:p>
+        </w:tc>
+        <w:tc>
+          <w:tcPr>
+            <w:tcW w:w="1260" w:type="dxa"/>
+          </w:tcPr>
+          <w:p>
+            <w:pPr>
+              <w:rPr>
+                <w:rFonts w:ascii="Tahoma" w:hAnsi="Tahoma" w:cs="Tahoma"/>
+                <w:sz w:val="20"/>
+                <w:szCs w:val="20"/>
+              </w:rPr>
+            </w:pPr>
           </w:p>
         </w:tc>
       </w:tr>
@@ -2543,24 +2686,74 @@
         </w:tc>
         <w:tc>
           <w:tcPr>
-            <w:tcW w:w="1080" w:type="dxa"/>
-          </w:tcPr>
-          <w:p>
-            <w:pPr>
-              <w:rPr>
-                <w:rFonts w:ascii="Tahoma" w:hAnsi="Tahoma" w:cs="Tahoma"/>
-                <w:sz w:val="20"/>
-                <w:szCs w:val="20"/>
-              </w:rPr>
-            </w:pPr>
-            <w:r>
-              <w:rPr>
-                <w:rFonts w:ascii="Tahoma" w:hAnsi="Tahoma" w:cs="Tahoma"/>
-                <w:sz w:val="20"/>
-                <w:szCs w:val="20"/>
-              </w:rPr>
-              <w:t>0.06</w:t>
-            </w:r>
+            <w:tcW w:w="1440" w:type="dxa"/>
+          </w:tcPr>
+          <w:p>
+            <w:pPr>
+              <w:rPr>
+                <w:rFonts w:ascii="Tahoma" w:hAnsi="Tahoma" w:cs="Tahoma"/>
+                <w:sz w:val="20"/>
+                <w:szCs w:val="20"/>
+              </w:rPr>
+            </w:pPr>
+            <w:r>
+              <w:rPr>
+                <w:rFonts w:ascii="Tahoma" w:hAnsi="Tahoma" w:cs="Tahoma"/>
+                <w:sz w:val="20"/>
+                <w:szCs w:val="20"/>
+              </w:rPr>
+              <w:t>0.0</w:t>
+            </w:r>
+            <w:r>
+              <w:rPr>
+                <w:rFonts w:ascii="Tahoma" w:hAnsi="Tahoma" w:cs="Tahoma"/>
+                <w:sz w:val="20"/>
+                <w:szCs w:val="20"/>
+              </w:rPr>
+              <w:t>6</w:t>
+            </w:r>
+          </w:p>
+        </w:tc>
+        <w:tc>
+          <w:tcPr>
+            <w:tcW w:w="1260" w:type="dxa"/>
+          </w:tcPr>
+          <w:p>
+            <w:pPr>
+              <w:rPr>
+                <w:rFonts w:ascii="Tahoma" w:hAnsi="Tahoma" w:cs="Tahoma"/>
+                <w:sz w:val="20"/>
+                <w:szCs w:val="20"/>
+              </w:rPr>
+            </w:pPr>
+          </w:p>
+        </w:tc>
+        <w:tc>
+          <w:tcPr>
+            <w:tcW w:w="1260" w:type="dxa"/>
+          </w:tcPr>
+          <w:p>
+            <w:pPr>
+              <w:rPr>
+                <w:rFonts w:ascii="Tahoma" w:hAnsi="Tahoma" w:cs="Tahoma"/>
+                <w:sz w:val="20"/>
+                <w:szCs w:val="20"/>
+              </w:rPr>
+            </w:pPr>
+          </w:p>
+        </w:tc>
+        <w:tc>
+          <w:tcPr>
+            <w:tcW w:w="1260" w:type="dxa"/>
+          </w:tcPr>
+          <w:p>
+            <w:pPr>
+              <w:rPr>
+                <w:rFonts w:ascii="Tahoma" w:hAnsi="Tahoma" w:cs="Tahoma"/>
+                <w:sz w:val="20"/>
+                <w:szCs w:val="20"/>
+              </w:rPr>
+            </w:pPr>
           </w:p>
         </w:tc>
       </w:tr>
@@ -2609,30 +2802,88 @@
                 <w:sz w:val="20"/>
                 <w:szCs w:val="20"/>
               </w:rPr>
-              <w:t>0.22</w:t>
-            </w:r>
-          </w:p>
-        </w:tc>
-        <w:tc>
-          <w:tcPr>
-            <w:tcW w:w="1080" w:type="dxa"/>
-          </w:tcPr>
-          <w:p>
-            <w:pPr>
-              <w:rPr>
-                <w:rFonts w:ascii="Tahoma" w:hAnsi="Tahoma" w:cs="Tahoma"/>
-                <w:sz w:val="20"/>
-                <w:szCs w:val="20"/>
-              </w:rPr>
-            </w:pPr>
-            <w:r>
-              <w:rPr>
-                <w:rFonts w:ascii="Tahoma" w:hAnsi="Tahoma" w:cs="Tahoma"/>
-                <w:sz w:val="20"/>
-                <w:szCs w:val="20"/>
-              </w:rPr>
-              <w:t>0.15</w:t>
-            </w:r>
+              <w:t>0.2</w:t>
+            </w:r>
+            <w:r>
+              <w:rPr>
+                <w:rFonts w:ascii="Tahoma" w:hAnsi="Tahoma" w:cs="Tahoma"/>
+                <w:sz w:val="20"/>
+                <w:szCs w:val="20"/>
+              </w:rPr>
+              <w:t>2</w:t>
+            </w:r>
+          </w:p>
+        </w:tc>
+        <w:tc>
+          <w:tcPr>
+            <w:tcW w:w="1440" w:type="dxa"/>
+          </w:tcPr>
+          <w:p>
+            <w:pPr>
+              <w:rPr>
+                <w:rFonts w:ascii="Tahoma" w:hAnsi="Tahoma" w:cs="Tahoma"/>
+                <w:sz w:val="20"/>
+                <w:szCs w:val="20"/>
+              </w:rPr>
+            </w:pPr>
+            <w:r>
+              <w:rPr>
+                <w:rFonts w:ascii="Tahoma" w:hAnsi="Tahoma" w:cs="Tahoma"/>
+                <w:sz w:val="20"/>
+                <w:szCs w:val="20"/>
+              </w:rPr>
+              <w:t>0.1</w:t>
+            </w:r>
+            <w:r>
+              <w:rPr>
+                <w:rFonts w:ascii="Tahoma" w:hAnsi="Tahoma" w:cs="Tahoma"/>
+                <w:sz w:val="20"/>
+                <w:szCs w:val="20"/>
+              </w:rPr>
+              <w:t>5</w:t>
+            </w:r>
+          </w:p>
+        </w:tc>
+        <w:tc>
+          <w:tcPr>
+            <w:tcW w:w="1260" w:type="dxa"/>
+          </w:tcPr>
+          <w:p>
+            <w:pPr>
+              <w:rPr>
+                <w:rFonts w:ascii="Tahoma" w:hAnsi="Tahoma" w:cs="Tahoma"/>
+                <w:sz w:val="20"/>
+                <w:szCs w:val="20"/>
+              </w:rPr>
+            </w:pPr>
+          </w:p>
+        </w:tc>
+        <w:tc>
+          <w:tcPr>
+            <w:tcW w:w="1260" w:type="dxa"/>
+          </w:tcPr>
+          <w:p>
+            <w:pPr>
+              <w:rPr>
+                <w:rFonts w:ascii="Tahoma" w:hAnsi="Tahoma" w:cs="Tahoma"/>
+                <w:sz w:val="20"/>
+                <w:szCs w:val="20"/>
+              </w:rPr>
+            </w:pPr>
+          </w:p>
+        </w:tc>
+        <w:tc>
+          <w:tcPr>
+            <w:tcW w:w="1260" w:type="dxa"/>
+          </w:tcPr>
+          <w:p>
+            <w:pPr>
+              <w:rPr>
+                <w:rFonts w:ascii="Tahoma" w:hAnsi="Tahoma" w:cs="Tahoma"/>
+                <w:sz w:val="20"/>
+                <w:szCs w:val="20"/>
+              </w:rPr>
+            </w:pPr>
           </w:p>
         </w:tc>
       </w:tr>
@@ -3788,6 +4039,7 @@
           <w:sz w:val="20"/>
           <w:szCs w:val="20"/>
         </w:rPr>
+        <w:lastRenderedPageBreak/>
         <w:t xml:space="preserve">2018-11-06 Removed Glass </w:t>
       </w:r>
       <w:r>
@@ -4315,6 +4567,9 @@
     <w:lsdException w:name="Table Subtle 1" w:semiHidden="1" w:unhideWhenUsed="1"/>
     <w:lsdException w:name="Table Subtle 2" w:semiHidden="1" w:unhideWhenUsed="1"/>
     <w:lsdException w:name="Table Web 1" w:semiHidden="1" w:unhideWhenUsed="1"/>
+    <w:lsdException w:name="Table Web 2" w:semiHidden="1" w:unhideWhenUsed="1"/>
+    <w:lsdException w:name="Table Web 3" w:semiHidden="1" w:unhideWhenUsed="1"/>
+    <w:lsdException w:name="Table Theme" w:semiHidden="1" w:unhideWhenUsed="1"/>
     <w:lsdException w:name="Placeholder Text" w:semiHidden="1" w:uiPriority="99"/>
     <w:lsdException w:name="No Spacing" w:uiPriority="1" w:qFormat="1"/>
     <w:lsdException w:name="Light Shading" w:uiPriority="60"/>

</xml_diff>